<commit_message>
Setup .builddoc.sh so that all files are made from the odt.
</commit_message>
<xml_diff>
--- a/dragon-dune.docx
+++ b/dragon-dune.docx
@@ -815,7 +815,7 @@
           <w:u w:val="none"/>
         </w:rPr>
         <w:drawing>
-          <wp:anchor behindDoc="0" distT="0" distB="0" distL="0" distR="0" simplePos="0" locked="0" layoutInCell="1" allowOverlap="1" relativeHeight="3">
+          <wp:anchor behindDoc="0" distT="0" distB="0" distL="0" distR="0" simplePos="0" locked="0" layoutInCell="1" allowOverlap="1" relativeHeight="7">
             <wp:simplePos x="0" y="0"/>
             <wp:positionH relativeFrom="column">
               <wp:align>center</wp:align>
@@ -1119,7 +1119,7 @@
       </w:pPr>
       <w:r>
         <w:drawing>
-          <wp:anchor behindDoc="0" distT="0" distB="0" distL="0" distR="0" simplePos="0" locked="0" layoutInCell="1" allowOverlap="1" relativeHeight="4">
+          <wp:anchor behindDoc="0" distT="0" distB="0" distL="0" distR="0" simplePos="0" locked="0" layoutInCell="1" allowOverlap="1" relativeHeight="3">
             <wp:simplePos x="0" y="0"/>
             <wp:positionH relativeFrom="column">
               <wp:posOffset>4835525</wp:posOffset>
@@ -1489,7 +1489,7 @@
       </w:pPr>
       <w:r>
         <w:drawing>
-          <wp:anchor behindDoc="0" distT="0" distB="0" distL="0" distR="0" simplePos="0" locked="0" layoutInCell="1" allowOverlap="1" relativeHeight="5">
+          <wp:anchor behindDoc="0" distT="0" distB="0" distL="0" distR="0" simplePos="0" locked="0" layoutInCell="1" allowOverlap="1" relativeHeight="4">
             <wp:simplePos x="0" y="0"/>
             <wp:positionH relativeFrom="column">
               <wp:posOffset>4817745</wp:posOffset>
@@ -1852,7 +1852,7 @@
       </w:pPr>
       <w:r>
         <w:drawing>
-          <wp:anchor behindDoc="0" distT="0" distB="0" distL="0" distR="0" simplePos="0" locked="0" layoutInCell="1" allowOverlap="1" relativeHeight="6">
+          <wp:anchor behindDoc="0" distT="0" distB="0" distL="0" distR="0" simplePos="0" locked="0" layoutInCell="1" allowOverlap="1" relativeHeight="5">
             <wp:simplePos x="0" y="0"/>
             <wp:positionH relativeFrom="column">
               <wp:posOffset>4857750</wp:posOffset>
@@ -2184,7 +2184,7 @@
       </w:pPr>
       <w:r>
         <w:drawing>
-          <wp:anchor behindDoc="0" distT="0" distB="0" distL="0" distR="0" simplePos="0" locked="0" layoutInCell="1" allowOverlap="1" relativeHeight="7">
+          <wp:anchor behindDoc="0" distT="0" distB="0" distL="0" distR="0" simplePos="0" locked="0" layoutInCell="1" allowOverlap="1" relativeHeight="6">
             <wp:simplePos x="0" y="0"/>
             <wp:positionH relativeFrom="column">
               <wp:posOffset>4835525</wp:posOffset>

</xml_diff>